<commit_message>
- Updated Design Document.docx
</commit_message>
<xml_diff>
--- a/support/documents/Design Document.docx
+++ b/support/documents/Design Document.docx
@@ -108,7 +108,19 @@
         <w:rPr>
           <w:b/>
         </w:rPr>
-        <w:t>Core Module</w:t>
+        <w:t>C</w:t>
+      </w:r>
+      <w:r>
+        <w:rPr>
+          <w:b/>
+        </w:rPr>
+        <w:t>lient</w:t>
+      </w:r>
+      <w:r>
+        <w:rPr>
+          <w:b/>
+        </w:rPr>
+        <w:t xml:space="preserve"> Module</w:t>
       </w:r>
       <w:r>
         <w:rPr>
@@ -123,7 +135,13 @@
         <w:t xml:space="preserve"> </w:t>
       </w:r>
       <w:r>
-        <w:t>Runs the main loop of the program; Connects to the inputs (</w:t>
+        <w:t xml:space="preserve">Runs the main loop of the </w:t>
+      </w:r>
+      <w:r>
+        <w:t>client</w:t>
+      </w:r>
+      <w:r>
+        <w:t>; Connects to the inputs (</w:t>
       </w:r>
       <w:proofErr w:type="spellStart"/>
       <w:r>
@@ -258,7 +276,19 @@
         <w:rPr>
           <w:b/>
         </w:rPr>
-        <w:t>Command Module</w:t>
+        <w:t>Comm</w:t>
+      </w:r>
+      <w:r>
+        <w:rPr>
+          <w:b/>
+        </w:rPr>
+        <w:t>unication</w:t>
+      </w:r>
+      <w:r>
+        <w:rPr>
+          <w:b/>
+        </w:rPr>
+        <w:t xml:space="preserve"> Module</w:t>
       </w:r>
       <w:r>
         <w:t xml:space="preserve"> – Manages the messages (commands) which are sent to the car</w:t>
@@ -824,7 +854,19 @@
         <w:rPr>
           <w:b/>
         </w:rPr>
-        <w:t>CarpadSource</w:t>
+        <w:t>Carpad</w:t>
+      </w:r>
+      <w:r>
+        <w:rPr>
+          <w:b/>
+        </w:rPr>
+        <w:t>Command</w:t>
+      </w:r>
+      <w:r>
+        <w:rPr>
+          <w:b/>
+        </w:rPr>
+        <w:t>Source</w:t>
       </w:r>
       <w:proofErr w:type="spellEnd"/>
       <w:r>
@@ -958,7 +1000,19 @@
         <w:rPr>
           <w:b/>
         </w:rPr>
-        <w:t>CorePreferences</w:t>
+        <w:t>C</w:t>
+      </w:r>
+      <w:r>
+        <w:rPr>
+          <w:b/>
+        </w:rPr>
+        <w:t>lient</w:t>
+      </w:r>
+      <w:r>
+        <w:rPr>
+          <w:b/>
+        </w:rPr>
+        <w:t>Preferences</w:t>
       </w:r>
       <w:proofErr w:type="spellEnd"/>
       <w:r>
@@ -1106,7 +1160,19 @@
         <w:rPr>
           <w:b/>
         </w:rPr>
-        <w:t>CoreListener</w:t>
+        <w:t>C</w:t>
+      </w:r>
+      <w:r>
+        <w:rPr>
+          <w:b/>
+        </w:rPr>
+        <w:t>lient</w:t>
+      </w:r>
+      <w:r>
+        <w:rPr>
+          <w:b/>
+        </w:rPr>
+        <w:t>Listener</w:t>
       </w:r>
       <w:proofErr w:type="spellEnd"/>
       <w:r>
@@ -1133,6 +1199,16 @@
       <w:proofErr w:type="spellEnd"/>
       <w:r>
         <w:t>.</w:t>
+      </w:r>
+    </w:p>
+    <w:p>
+      <w:pPr>
+        <w:pBdr>
+          <w:bottom w:val="single" w:sz="6" w:space="1" w:color="auto"/>
+        </w:pBdr>
+      </w:pPr>
+      <w:r>
+        <w:tab/>
       </w:r>
     </w:p>
     <w:p>
@@ -1541,6 +1617,7 @@
     <w:p/>
     <w:p>
       <w:r>
+        <w:lastRenderedPageBreak/>
         <w:tab/>
       </w:r>
       <w:proofErr w:type="spellStart"/>
@@ -1597,11 +1674,7 @@
       </w:r>
       <w:proofErr w:type="spellEnd"/>
       <w:r>
-        <w:t xml:space="preserve"> will be empty. If active and </w:t>
-      </w:r>
-      <w:r>
-        <w:lastRenderedPageBreak/>
-        <w:t xml:space="preserve">running in a thread, it will return the values from the </w:t>
+        <w:t xml:space="preserve"> will be empty. If active and running in a thread, it will return the values from the </w:t>
       </w:r>
       <w:proofErr w:type="spellStart"/>
       <w:r>
@@ -2296,10 +2369,16 @@
         <w:t>h as the value of the preamble</w:t>
       </w:r>
       <w:r>
-        <w:t xml:space="preserve">, and by which order it sends the </w:t>
-      </w:r>
-      <w:r>
-        <w:t>variables.</w:t>
+        <w:t xml:space="preserve">, and which </w:t>
+      </w:r>
+      <w:r>
+        <w:t>variables</w:t>
+      </w:r>
+      <w:r>
+        <w:t xml:space="preserve"> it sends</w:t>
+      </w:r>
+      <w:r>
+        <w:t>.</w:t>
       </w:r>
     </w:p>
     <w:p>
@@ -2385,17 +2464,25 @@
         <w:rPr>
           <w:i/>
         </w:rPr>
-        <w:t>CommandArrayVariable</w:t>
-      </w:r>
-      <w:proofErr w:type="spellEnd"/>
-      <w:r>
-        <w:rPr>
-          <w:i/>
-        </w:rPr>
-        <w:t>[] INPUTS</w:t>
-      </w:r>
-      <w:r>
-        <w:t xml:space="preserve">, The order by which the </w:t>
+        <w:t>enum</w:t>
+      </w:r>
+      <w:proofErr w:type="spellEnd"/>
+      <w:r>
+        <w:rPr>
+          <w:i/>
+        </w:rPr>
+        <w:t xml:space="preserve"> INPUT</w:t>
+      </w:r>
+      <w:r>
+        <w:t xml:space="preserve">, </w:t>
+      </w:r>
+      <w:proofErr w:type="spellStart"/>
+      <w:r>
+        <w:t>enum</w:t>
+      </w:r>
+      <w:proofErr w:type="spellEnd"/>
+      <w:r>
+        <w:t xml:space="preserve"> listing the inputs of the </w:t>
       </w:r>
       <w:proofErr w:type="spellStart"/>
       <w:r>
@@ -2403,7 +2490,7 @@
       </w:r>
       <w:proofErr w:type="spellEnd"/>
       <w:r>
-        <w:t xml:space="preserve"> sends the inputs.</w:t>
+        <w:t>.</w:t>
       </w:r>
     </w:p>
     <w:p>
@@ -2412,18 +2499,74 @@
           <w:bottom w:val="single" w:sz="6" w:space="1" w:color="auto"/>
         </w:pBdr>
       </w:pPr>
-      <w:r>
-        <w:tab/>
-      </w:r>
-      <w:r>
-        <w:t xml:space="preserve"> </w:t>
-      </w:r>
     </w:p>
     <w:p>
       <w:pPr>
         <w:pBdr>
           <w:bottom w:val="single" w:sz="6" w:space="1" w:color="auto"/>
         </w:pBdr>
+      </w:pPr>
+      <w:r>
+        <w:tab/>
+      </w:r>
+      <w:proofErr w:type="gramStart"/>
+      <w:r>
+        <w:rPr>
+          <w:i/>
+        </w:rPr>
+        <w:t>static</w:t>
+      </w:r>
+      <w:proofErr w:type="gramEnd"/>
+      <w:r>
+        <w:rPr>
+          <w:i/>
+        </w:rPr>
+        <w:t xml:space="preserve"> </w:t>
+      </w:r>
+      <w:proofErr w:type="spellStart"/>
+      <w:r>
+        <w:rPr>
+          <w:i/>
+        </w:rPr>
+        <w:t>int</w:t>
+      </w:r>
+      <w:proofErr w:type="spellEnd"/>
+      <w:r>
+        <w:rPr>
+          <w:i/>
+        </w:rPr>
+        <w:t xml:space="preserve"> NUM_INPUTS</w:t>
+      </w:r>
+      <w:r>
+        <w:t xml:space="preserve">, the number of inputs of </w:t>
+      </w:r>
+      <w:proofErr w:type="spellStart"/>
+      <w:r>
+        <w:t>Carpad</w:t>
+      </w:r>
+      <w:proofErr w:type="spellEnd"/>
+      <w:r>
+        <w:t>.</w:t>
+      </w:r>
+    </w:p>
+    <w:p>
+      <w:pPr>
+        <w:pBdr>
+          <w:bottom w:val="single" w:sz="6" w:space="1" w:color="auto"/>
+        </w:pBdr>
+      </w:pPr>
+      <w:r>
+        <w:tab/>
+      </w:r>
+      <w:r>
+        <w:t xml:space="preserve"> </w:t>
+      </w:r>
+    </w:p>
+    <w:p>
+      <w:pPr>
+        <w:pBdr>
+          <w:bottom w:val="single" w:sz="6" w:space="1" w:color="auto"/>
+        </w:pBdr>
         <w:rPr>
           <w:b/>
         </w:rPr>
@@ -2441,7 +2584,13 @@
         <w:pStyle w:val="Ttulo3"/>
       </w:pPr>
       <w:r>
-        <w:t>Command Module</w:t>
+        <w:t>Comm</w:t>
+      </w:r>
+      <w:r>
+        <w:t>unication</w:t>
+      </w:r>
+      <w:r>
+        <w:t xml:space="preserve"> Module</w:t>
       </w:r>
     </w:p>
     <w:p>
@@ -2476,6 +2625,12 @@
           <w:b/>
         </w:rPr>
         <w:t>:</w:t>
+      </w:r>
+      <w:r>
+        <w:rPr>
+          <w:b/>
+        </w:rPr>
+        <w:t xml:space="preserve"> (done)</w:t>
       </w:r>
     </w:p>
     <w:p>
@@ -2545,6 +2700,7 @@
     </w:p>
     <w:p>
       <w:r>
+        <w:lastRenderedPageBreak/>
         <w:tab/>
       </w:r>
       <w:proofErr w:type="gramStart"/>
@@ -2571,7 +2727,10 @@
         <w:t>, If connected, disconnects the command source so it stops sending commands. Frees all resources</w:t>
       </w:r>
       <w:r>
-        <w:t xml:space="preserve"> it requested when connected</w:t>
+        <w:t xml:space="preserve"> it r</w:t>
+      </w:r>
+      <w:r>
+        <w:t>equested when connecting</w:t>
       </w:r>
       <w:r>
         <w:t>.</w:t>
@@ -2628,7 +2787,6 @@
     </w:p>
     <w:p>
       <w:r>
-        <w:lastRenderedPageBreak/>
         <w:tab/>
       </w:r>
       <w:proofErr w:type="gramStart"/>
@@ -2752,13 +2910,46 @@
       </w:r>
       <w:proofErr w:type="spellEnd"/>
       <w:r>
-        <w:t xml:space="preserve">. If there is no Command object available, the method blocks until there is a Command object available, or until it times out.  </w:t>
-      </w:r>
-      <w:r>
-        <w:t xml:space="preserve">If it times out, </w:t>
-      </w:r>
-      <w:r>
-        <w:t xml:space="preserve">or </w:t>
+        <w:t>. If there is no Command object available</w:t>
+      </w:r>
+      <w:r>
+        <w:t xml:space="preserve"> when the request is made</w:t>
+      </w:r>
+      <w:r>
+        <w:t xml:space="preserve">, the method </w:t>
+      </w:r>
+      <w:r>
+        <w:t>may block</w:t>
+      </w:r>
+      <w:r>
+        <w:t xml:space="preserve"> </w:t>
+      </w:r>
+      <w:r>
+        <w:t xml:space="preserve">for a while, waiting </w:t>
+      </w:r>
+      <w:r>
+        <w:t xml:space="preserve">until there is a Command object available, </w:t>
+      </w:r>
+      <w:r>
+        <w:t xml:space="preserve">but it must never block indefinitely. </w:t>
+      </w:r>
+      <w:r>
+        <w:t xml:space="preserve">If </w:t>
+      </w:r>
+      <w:r>
+        <w:t>the method couldn’t read a Command object (e.g.: time</w:t>
+      </w:r>
+      <w:r>
+        <w:t xml:space="preserve"> out</w:t>
+      </w:r>
+      <w:r>
+        <w:t>)</w:t>
+      </w:r>
+      <w:r>
+        <w:t xml:space="preserve">, </w:t>
+      </w:r>
+      <w:r>
+        <w:t xml:space="preserve">null is returned. If </w:t>
       </w:r>
       <w:proofErr w:type="spellStart"/>
       <w:r>
@@ -2772,14 +2963,147 @@
         <w:t xml:space="preserve">not </w:t>
       </w:r>
       <w:r>
-        <w:t xml:space="preserve">connected, returns a special Command with </w:t>
-      </w:r>
-      <w:r>
-        <w:t xml:space="preserve">invalid </w:t>
-      </w:r>
-      <w:r>
-        <w:t>status</w:t>
-      </w:r>
+        <w:t>connected</w:t>
+      </w:r>
+      <w:r>
+        <w:t xml:space="preserve"> when this method is called</w:t>
+      </w:r>
+      <w:r>
+        <w:t>,</w:t>
+      </w:r>
+      <w:r>
+        <w:t xml:space="preserve"> null is</w:t>
+      </w:r>
+      <w:r>
+        <w:t xml:space="preserve"> </w:t>
+      </w:r>
+      <w:r>
+        <w:t>returned.</w:t>
+      </w:r>
+    </w:p>
+    <w:p>
+      <w:r>
+        <w:tab/>
+      </w:r>
+      <w:proofErr w:type="gramStart"/>
+      <w:r>
+        <w:rPr>
+          <w:i/>
+        </w:rPr>
+        <w:t>void</w:t>
+      </w:r>
+      <w:proofErr w:type="gramEnd"/>
+      <w:r>
+        <w:rPr>
+          <w:i/>
+        </w:rPr>
+        <w:t xml:space="preserve"> </w:t>
+      </w:r>
+      <w:proofErr w:type="spellStart"/>
+      <w:r>
+        <w:rPr>
+          <w:i/>
+        </w:rPr>
+        <w:t>setTimeout</w:t>
+      </w:r>
+      <w:proofErr w:type="spellEnd"/>
+      <w:r>
+        <w:rPr>
+          <w:i/>
+        </w:rPr>
+        <w:t>(long timeout)</w:t>
+      </w:r>
+      <w:r>
+        <w:t>, sets the value of the timeout, in milliseconds, when reading a Command.</w:t>
+      </w:r>
+    </w:p>
+    <w:p>
+      <w:r>
+        <w:tab/>
+      </w:r>
+      <w:proofErr w:type="gramStart"/>
+      <w:r>
+        <w:rPr>
+          <w:i/>
+        </w:rPr>
+        <w:t>long</w:t>
+      </w:r>
+      <w:proofErr w:type="gramEnd"/>
+      <w:r>
+        <w:rPr>
+          <w:i/>
+        </w:rPr>
+        <w:t xml:space="preserve"> </w:t>
+      </w:r>
+      <w:proofErr w:type="spellStart"/>
+      <w:r>
+        <w:rPr>
+          <w:i/>
+        </w:rPr>
+        <w:t>getTimeout</w:t>
+      </w:r>
+      <w:proofErr w:type="spellEnd"/>
+      <w:r>
+        <w:rPr>
+          <w:i/>
+        </w:rPr>
+        <w:t>()</w:t>
+      </w:r>
+      <w:r>
+        <w:t>, returns the value of the timeout, in milliseconds, when reading a Command.</w:t>
+      </w:r>
+    </w:p>
+    <w:p>
+      <w:r>
+        <w:tab/>
+      </w:r>
+      <w:proofErr w:type="gramStart"/>
+      <w:r>
+        <w:rPr>
+          <w:i/>
+        </w:rPr>
+        <w:t>void</w:t>
+      </w:r>
+      <w:proofErr w:type="gramEnd"/>
+      <w:r>
+        <w:rPr>
+          <w:i/>
+        </w:rPr>
+        <w:t xml:space="preserve"> </w:t>
+      </w:r>
+      <w:proofErr w:type="spellStart"/>
+      <w:r>
+        <w:rPr>
+          <w:i/>
+        </w:rPr>
+        <w:t>setIntIdentifier</w:t>
+      </w:r>
+      <w:proofErr w:type="spellEnd"/>
+      <w:r>
+        <w:rPr>
+          <w:i/>
+        </w:rPr>
+        <w:t>()</w:t>
+      </w:r>
+      <w:r>
+        <w:t>,</w:t>
+      </w:r>
+      <w:r>
+        <w:t xml:space="preserve"> sets the </w:t>
+      </w:r>
+      <w:proofErr w:type="spellStart"/>
+      <w:r>
+        <w:t>IntIdentifier</w:t>
+      </w:r>
+      <w:proofErr w:type="spellEnd"/>
+      <w:r>
+        <w:t xml:space="preserve"> of this </w:t>
+      </w:r>
+      <w:proofErr w:type="spellStart"/>
+      <w:r>
+        <w:t>CommandSource</w:t>
+      </w:r>
+      <w:proofErr w:type="spellEnd"/>
       <w:r>
         <w:t>.</w:t>
       </w:r>
@@ -2788,111 +3112,53 @@
       <w:r>
         <w:tab/>
       </w:r>
+      <w:proofErr w:type="spellStart"/>
+      <w:r>
+        <w:rPr>
+          <w:i/>
+        </w:rPr>
+        <w:t>IntIdentifier</w:t>
+      </w:r>
+      <w:proofErr w:type="spellEnd"/>
+      <w:r>
+        <w:rPr>
+          <w:i/>
+        </w:rPr>
+        <w:t xml:space="preserve"> </w:t>
+      </w:r>
+      <w:proofErr w:type="spellStart"/>
       <w:proofErr w:type="gramStart"/>
       <w:r>
         <w:rPr>
           <w:i/>
         </w:rPr>
-        <w:t>void</w:t>
+        <w:t>get</w:t>
+      </w:r>
+      <w:r>
+        <w:rPr>
+          <w:i/>
+        </w:rPr>
+        <w:t>IntIdentifier</w:t>
+      </w:r>
+      <w:proofErr w:type="spellEnd"/>
+      <w:r>
+        <w:rPr>
+          <w:i/>
+        </w:rPr>
+        <w:t>(</w:t>
       </w:r>
       <w:proofErr w:type="gramEnd"/>
       <w:r>
         <w:rPr>
           <w:i/>
         </w:rPr>
-        <w:t xml:space="preserve"> </w:t>
-      </w:r>
-      <w:proofErr w:type="spellStart"/>
-      <w:r>
-        <w:rPr>
-          <w:i/>
-        </w:rPr>
-        <w:t>setTimeout</w:t>
-      </w:r>
-      <w:proofErr w:type="spellEnd"/>
-      <w:r>
-        <w:rPr>
-          <w:i/>
-        </w:rPr>
-        <w:t>(long timeout)</w:t>
-      </w:r>
-      <w:r>
-        <w:t>, sets the value of the timeout, in milliseconds, when reading a Command.</w:t>
-      </w:r>
-    </w:p>
-    <w:p>
-      <w:r>
-        <w:tab/>
-      </w:r>
-      <w:proofErr w:type="gramStart"/>
-      <w:r>
-        <w:rPr>
-          <w:i/>
-        </w:rPr>
-        <w:t>long</w:t>
-      </w:r>
-      <w:proofErr w:type="gramEnd"/>
-      <w:r>
-        <w:rPr>
-          <w:i/>
-        </w:rPr>
-        <w:t xml:space="preserve"> </w:t>
-      </w:r>
-      <w:proofErr w:type="spellStart"/>
-      <w:r>
-        <w:rPr>
-          <w:i/>
-        </w:rPr>
-        <w:t>getTimeout</w:t>
-      </w:r>
-      <w:proofErr w:type="spellEnd"/>
-      <w:r>
-        <w:rPr>
-          <w:i/>
-        </w:rPr>
-        <w:t>()</w:t>
-      </w:r>
-      <w:r>
-        <w:t>, returns the value of the timeout, in milliseconds, when reading a Command.</w:t>
-      </w:r>
-    </w:p>
-    <w:p>
-      <w:r>
-        <w:tab/>
-      </w:r>
-      <w:proofErr w:type="gramStart"/>
-      <w:r>
-        <w:rPr>
-          <w:i/>
-        </w:rPr>
-        <w:t>void</w:t>
-      </w:r>
-      <w:proofErr w:type="gramEnd"/>
-      <w:r>
-        <w:rPr>
-          <w:i/>
-        </w:rPr>
-        <w:t xml:space="preserve"> </w:t>
-      </w:r>
-      <w:proofErr w:type="spellStart"/>
-      <w:r>
-        <w:rPr>
-          <w:i/>
-        </w:rPr>
-        <w:t>setIntIdentifier</w:t>
-      </w:r>
-      <w:proofErr w:type="spellEnd"/>
-      <w:r>
-        <w:rPr>
-          <w:i/>
-        </w:rPr>
-        <w:t>()</w:t>
+        <w:t>)</w:t>
       </w:r>
       <w:r>
         <w:t>,</w:t>
       </w:r>
       <w:r>
-        <w:t xml:space="preserve"> sets the </w:t>
+        <w:t xml:space="preserve"> returns the </w:t>
       </w:r>
       <w:proofErr w:type="spellStart"/>
       <w:r>
@@ -2911,75 +3177,6 @@
         <w:t>.</w:t>
       </w:r>
     </w:p>
-    <w:p>
-      <w:r>
-        <w:tab/>
-      </w:r>
-      <w:proofErr w:type="spellStart"/>
-      <w:r>
-        <w:rPr>
-          <w:i/>
-        </w:rPr>
-        <w:t>IntIdentifier</w:t>
-      </w:r>
-      <w:proofErr w:type="spellEnd"/>
-      <w:r>
-        <w:rPr>
-          <w:i/>
-        </w:rPr>
-        <w:t xml:space="preserve"> </w:t>
-      </w:r>
-      <w:proofErr w:type="spellStart"/>
-      <w:proofErr w:type="gramStart"/>
-      <w:r>
-        <w:rPr>
-          <w:i/>
-        </w:rPr>
-        <w:t>get</w:t>
-      </w:r>
-      <w:r>
-        <w:rPr>
-          <w:i/>
-        </w:rPr>
-        <w:t>IntIdentifier</w:t>
-      </w:r>
-      <w:proofErr w:type="spellEnd"/>
-      <w:r>
-        <w:rPr>
-          <w:i/>
-        </w:rPr>
-        <w:t>(</w:t>
-      </w:r>
-      <w:proofErr w:type="gramEnd"/>
-      <w:r>
-        <w:rPr>
-          <w:i/>
-        </w:rPr>
-        <w:t>)</w:t>
-      </w:r>
-      <w:r>
-        <w:t>,</w:t>
-      </w:r>
-      <w:r>
-        <w:t xml:space="preserve"> returns the </w:t>
-      </w:r>
-      <w:proofErr w:type="spellStart"/>
-      <w:r>
-        <w:t>IntIdentifier</w:t>
-      </w:r>
-      <w:proofErr w:type="spellEnd"/>
-      <w:r>
-        <w:t xml:space="preserve"> of this </w:t>
-      </w:r>
-      <w:proofErr w:type="spellStart"/>
-      <w:r>
-        <w:t>CommandSource</w:t>
-      </w:r>
-      <w:proofErr w:type="spellEnd"/>
-      <w:r>
-        <w:t>.</w:t>
-      </w:r>
-    </w:p>
     <w:p/>
     <w:p>
       <w:pPr>
@@ -3004,6 +3201,12 @@
           <w:b/>
         </w:rPr>
         <w:t xml:space="preserve"> (done)</w:t>
+      </w:r>
+      <w:r>
+        <w:rPr>
+          <w:b/>
+        </w:rPr>
+        <w:t xml:space="preserve"> (interface)</w:t>
       </w:r>
     </w:p>
     <w:p>
@@ -3061,6 +3264,7 @@
         <w:t>Methods:</w:t>
       </w:r>
     </w:p>
+    <w:p/>
     <w:p>
       <w:r>
         <w:tab/>
@@ -3074,190 +3278,89 @@
         <w:t>int</w:t>
       </w:r>
       <w:proofErr w:type="spellEnd"/>
-      <w:r>
-        <w:rPr>
-          <w:i/>
-        </w:rPr>
-        <w:t>[</w:t>
-      </w:r>
       <w:proofErr w:type="gramEnd"/>
       <w:r>
         <w:rPr>
           <w:i/>
         </w:rPr>
-        <w:t xml:space="preserve">] </w:t>
-      </w:r>
-      <w:proofErr w:type="spellStart"/>
-      <w:r>
-        <w:rPr>
-          <w:i/>
-        </w:rPr>
-        <w:t>getArray</w:t>
-      </w:r>
-      <w:proofErr w:type="spellEnd"/>
-      <w:r>
-        <w:rPr>
-          <w:i/>
-        </w:rPr>
-        <w:t>()</w:t>
-      </w:r>
-      <w:r>
-        <w:t>, returns a reference to the internal array of the command.</w:t>
+        <w:t xml:space="preserve"> </w:t>
+      </w:r>
+      <w:proofErr w:type="spellStart"/>
+      <w:r>
+        <w:rPr>
+          <w:i/>
+        </w:rPr>
+        <w:t>getValue</w:t>
+      </w:r>
+      <w:proofErr w:type="spellEnd"/>
+      <w:r>
+        <w:rPr>
+          <w:i/>
+        </w:rPr>
+        <w:t>(</w:t>
+      </w:r>
+      <w:proofErr w:type="spellStart"/>
+      <w:r>
+        <w:rPr>
+          <w:i/>
+        </w:rPr>
+        <w:t>Command</w:t>
+      </w:r>
+      <w:r>
+        <w:rPr>
+          <w:i/>
+        </w:rPr>
+        <w:t>Setup</w:t>
+      </w:r>
+      <w:r>
+        <w:rPr>
+          <w:i/>
+        </w:rPr>
+        <w:t>.Variable</w:t>
+      </w:r>
+      <w:proofErr w:type="spellEnd"/>
+      <w:r>
+        <w:rPr>
+          <w:i/>
+        </w:rPr>
+        <w:t xml:space="preserve"> </w:t>
+      </w:r>
+      <w:proofErr w:type="spellStart"/>
+      <w:r>
+        <w:rPr>
+          <w:i/>
+        </w:rPr>
+        <w:t>var</w:t>
+      </w:r>
+      <w:proofErr w:type="spellEnd"/>
+      <w:r>
+        <w:rPr>
+          <w:i/>
+        </w:rPr>
+        <w:t>)</w:t>
+      </w:r>
+      <w:r>
+        <w:t>, returns the value</w:t>
+      </w:r>
+      <w:r>
+        <w:t xml:space="preserve"> mapped to the respective </w:t>
+      </w:r>
+      <w:proofErr w:type="spellStart"/>
+      <w:r>
+        <w:t>CommandSetup.Variable</w:t>
+      </w:r>
+      <w:proofErr w:type="spellEnd"/>
+      <w:r>
+        <w:t>.</w:t>
+      </w:r>
+    </w:p>
+    <w:p>
+      <w:r>
+        <w:tab/>
       </w:r>
     </w:p>
     <w:p/>
     <w:p>
-      <w:r>
-        <w:tab/>
-      </w:r>
-      <w:proofErr w:type="spellStart"/>
-      <w:proofErr w:type="gramStart"/>
-      <w:r>
-        <w:rPr>
-          <w:i/>
-        </w:rPr>
-        <w:t>int</w:t>
-      </w:r>
-      <w:proofErr w:type="spellEnd"/>
-      <w:proofErr w:type="gramEnd"/>
-      <w:r>
-        <w:rPr>
-          <w:i/>
-        </w:rPr>
-        <w:t xml:space="preserve"> </w:t>
-      </w:r>
-      <w:proofErr w:type="spellStart"/>
-      <w:r>
-        <w:rPr>
-          <w:i/>
-        </w:rPr>
-        <w:t>getValue</w:t>
-      </w:r>
-      <w:proofErr w:type="spellEnd"/>
-      <w:r>
-        <w:rPr>
-          <w:i/>
-        </w:rPr>
-        <w:t>(</w:t>
-      </w:r>
-      <w:proofErr w:type="spellStart"/>
-      <w:r>
-        <w:rPr>
-          <w:i/>
-        </w:rPr>
-        <w:t>CommandVariable</w:t>
-      </w:r>
-      <w:proofErr w:type="spellEnd"/>
-      <w:r>
-        <w:rPr>
-          <w:i/>
-        </w:rPr>
-        <w:t xml:space="preserve"> </w:t>
-      </w:r>
-      <w:proofErr w:type="spellStart"/>
-      <w:r>
-        <w:rPr>
-          <w:i/>
-        </w:rPr>
-        <w:t>var</w:t>
-      </w:r>
-      <w:proofErr w:type="spellEnd"/>
-      <w:r>
-        <w:rPr>
-          <w:i/>
-        </w:rPr>
-        <w:t>)</w:t>
-      </w:r>
-      <w:r>
-        <w:t>, returns the respective value.</w:t>
-      </w:r>
-    </w:p>
-    <w:p/>
-    <w:p>
-      <w:r>
-        <w:tab/>
-      </w:r>
-      <w:proofErr w:type="spellStart"/>
-      <w:proofErr w:type="gramStart"/>
-      <w:r>
-        <w:rPr>
-          <w:i/>
-        </w:rPr>
-        <w:t>boolean</w:t>
-      </w:r>
-      <w:proofErr w:type="spellEnd"/>
-      <w:proofErr w:type="gramEnd"/>
-      <w:r>
-        <w:rPr>
-          <w:i/>
-        </w:rPr>
-        <w:t xml:space="preserve"> </w:t>
-      </w:r>
-      <w:proofErr w:type="spellStart"/>
-      <w:r>
-        <w:rPr>
-          <w:i/>
-        </w:rPr>
-        <w:t>isValid</w:t>
-      </w:r>
-      <w:proofErr w:type="spellEnd"/>
-      <w:r>
-        <w:rPr>
-          <w:i/>
-        </w:rPr>
-        <w:t>()</w:t>
-      </w:r>
-      <w:r>
-        <w:t xml:space="preserve">, returns true if it is a valid Command, false otherwise. An invalid Command is used to signal that the </w:t>
-      </w:r>
-      <w:proofErr w:type="spellStart"/>
-      <w:r>
-        <w:t>CommandSource</w:t>
-      </w:r>
-      <w:proofErr w:type="spellEnd"/>
-      <w:r>
-        <w:t xml:space="preserve"> is not connected, nor producing valid Command objects.</w:t>
-      </w:r>
-    </w:p>
-    <w:p/>
-    <w:p>
-      <w:r>
-        <w:tab/>
-      </w:r>
-      <w:proofErr w:type="gramStart"/>
-      <w:r>
-        <w:rPr>
-          <w:i/>
-        </w:rPr>
-        <w:t>static</w:t>
-      </w:r>
-      <w:proofErr w:type="gramEnd"/>
-      <w:r>
-        <w:rPr>
-          <w:i/>
-        </w:rPr>
-        <w:t xml:space="preserve"> Command </w:t>
-      </w:r>
-      <w:proofErr w:type="spellStart"/>
-      <w:r>
-        <w:rPr>
-          <w:i/>
-        </w:rPr>
-        <w:t>buildInvalidCommand</w:t>
-      </w:r>
-      <w:proofErr w:type="spellEnd"/>
-      <w:r>
-        <w:rPr>
-          <w:i/>
-        </w:rPr>
-        <w:t>()</w:t>
-      </w:r>
-      <w:r>
-        <w:t>, returns a new Command object with invalid status.</w:t>
-      </w:r>
-    </w:p>
-    <w:p/>
-    <w:p>
       <w:pPr>
         <w:rPr>
           <w:b/>
@@ -3274,13 +3377,7 @@
         <w:rPr>
           <w:b/>
         </w:rPr>
-        <w:t>Array</w:t>
-      </w:r>
-      <w:r>
-        <w:rPr>
-          <w:b/>
-        </w:rPr>
-        <w:t>Variable</w:t>
+        <w:t>Setup</w:t>
       </w:r>
       <w:proofErr w:type="spellEnd"/>
       <w:r>
@@ -3294,6 +3391,18 @@
           <w:b/>
         </w:rPr>
         <w:t xml:space="preserve"> (done)</w:t>
+      </w:r>
+      <w:r>
+        <w:rPr>
+          <w:b/>
+        </w:rPr>
+        <w:t xml:space="preserve"> (interface)</w:t>
+      </w:r>
+      <w:r>
+        <w:rPr>
+          <w:b/>
+        </w:rPr>
+        <w:t xml:space="preserve"> (deprecated) – merged with Command object</w:t>
       </w:r>
     </w:p>
     <w:p>
@@ -3304,6 +3413,9 @@
           <w:numId w:val="11"/>
         </w:numPr>
       </w:pPr>
+      <w:r>
+        <w:t xml:space="preserve">Contains information about a Command object. </w:t>
+      </w:r>
       <w:proofErr w:type="spellStart"/>
       <w:r>
         <w:t>Enum</w:t>
@@ -3340,150 +3452,126 @@
     <w:p/>
     <w:p>
       <w:r>
-        <w:tab/>
-        <w:t>Methods:</w:t>
-      </w:r>
-    </w:p>
-    <w:p>
-      <w:r>
-        <w:tab/>
-      </w:r>
-      <w:proofErr w:type="spellStart"/>
+        <w:rPr>
+          <w:i/>
+        </w:rPr>
+        <w:tab/>
+      </w:r>
       <w:proofErr w:type="gramStart"/>
       <w:r>
         <w:rPr>
           <w:i/>
         </w:rPr>
+        <w:t>static</w:t>
+      </w:r>
+      <w:proofErr w:type="gramEnd"/>
+      <w:r>
+        <w:rPr>
+          <w:i/>
+        </w:rPr>
+        <w:t xml:space="preserve"> </w:t>
+      </w:r>
+      <w:proofErr w:type="spellStart"/>
+      <w:r>
+        <w:rPr>
+          <w:i/>
+        </w:rPr>
+        <w:t>enum</w:t>
+      </w:r>
+      <w:proofErr w:type="spellEnd"/>
+      <w:r>
+        <w:rPr>
+          <w:i/>
+        </w:rPr>
+        <w:t xml:space="preserve"> </w:t>
+      </w:r>
+      <w:r>
+        <w:rPr>
+          <w:i/>
+        </w:rPr>
+        <w:t>VARIABLE</w:t>
+      </w:r>
+      <w:r>
+        <w:t xml:space="preserve">, </w:t>
+      </w:r>
+      <w:proofErr w:type="spellStart"/>
+      <w:r>
+        <w:t>enum</w:t>
+      </w:r>
+      <w:proofErr w:type="spellEnd"/>
+      <w:r>
+        <w:t xml:space="preserve"> listing the variables of the Command object.</w:t>
+      </w:r>
+    </w:p>
+    <w:p/>
+    <w:p>
+      <w:r>
+        <w:tab/>
+      </w:r>
+      <w:proofErr w:type="gramStart"/>
+      <w:r>
+        <w:rPr>
+          <w:i/>
+        </w:rPr>
+        <w:t>static</w:t>
+      </w:r>
+      <w:proofErr w:type="gramEnd"/>
+      <w:r>
+        <w:rPr>
+          <w:i/>
+        </w:rPr>
+        <w:t xml:space="preserve"> </w:t>
+      </w:r>
+      <w:proofErr w:type="spellStart"/>
+      <w:r>
+        <w:rPr>
+          <w:i/>
+        </w:rPr>
         <w:t>int</w:t>
       </w:r>
       <w:proofErr w:type="spellEnd"/>
-      <w:proofErr w:type="gramEnd"/>
       <w:r>
         <w:rPr>
           <w:i/>
         </w:rPr>
         <w:t xml:space="preserve"> </w:t>
       </w:r>
-      <w:proofErr w:type="spellStart"/>
-      <w:r>
-        <w:rPr>
-          <w:i/>
-        </w:rPr>
-        <w:t>getIndex</w:t>
-      </w:r>
-      <w:proofErr w:type="spellEnd"/>
-      <w:r>
-        <w:rPr>
-          <w:i/>
-        </w:rPr>
-        <w:t>()</w:t>
-      </w:r>
-      <w:r>
-        <w:t>, get the index associated with the variable.</w:t>
+      <w:r>
+        <w:rPr>
+          <w:i/>
+        </w:rPr>
+        <w:t>NUM_INPUTS</w:t>
+      </w:r>
+      <w:r>
+        <w:t xml:space="preserve">, get the number of variables of a Command array. </w:t>
       </w:r>
     </w:p>
     <w:p/>
     <w:p>
-      <w:r>
-        <w:tab/>
-      </w:r>
-      <w:proofErr w:type="gramStart"/>
-      <w:r>
-        <w:rPr>
-          <w:i/>
-        </w:rPr>
-        <w:t>static</w:t>
-      </w:r>
-      <w:proofErr w:type="gramEnd"/>
-      <w:r>
-        <w:rPr>
-          <w:i/>
-        </w:rPr>
-        <w:t xml:space="preserve"> </w:t>
-      </w:r>
-      <w:proofErr w:type="spellStart"/>
-      <w:r>
-        <w:rPr>
-          <w:i/>
-        </w:rPr>
-        <w:t>int</w:t>
-      </w:r>
-      <w:proofErr w:type="spellEnd"/>
-      <w:r>
-        <w:rPr>
-          <w:i/>
-        </w:rPr>
-        <w:t xml:space="preserve"> </w:t>
-      </w:r>
-      <w:proofErr w:type="spellStart"/>
-      <w:r>
-        <w:rPr>
-          <w:i/>
-        </w:rPr>
-        <w:t>getArraySize</w:t>
-      </w:r>
-      <w:proofErr w:type="spellEnd"/>
-      <w:r>
-        <w:rPr>
-          <w:i/>
-        </w:rPr>
-        <w:t>()</w:t>
-      </w:r>
-      <w:r>
-        <w:t xml:space="preserve">, get the number of variables of a Command array. </w:t>
-      </w:r>
-    </w:p>
-    <w:p/>
-    <w:p>
-      <w:pPr>
-        <w:rPr>
-          <w:b/>
-          <w:strike/>
-        </w:rPr>
-      </w:pPr>
-      <w:proofErr w:type="spellStart"/>
-      <w:r>
-        <w:rPr>
-          <w:b/>
-          <w:strike/>
-        </w:rPr>
-        <w:t>CommandStatus</w:t>
-      </w:r>
-      <w:proofErr w:type="spellEnd"/>
-      <w:r>
-        <w:rPr>
-          <w:b/>
-          <w:strike/>
-        </w:rPr>
-        <w:t>:</w:t>
-      </w:r>
-      <w:r>
-        <w:rPr>
-          <w:b/>
-          <w:strike/>
-        </w:rPr>
-        <w:t xml:space="preserve"> (deprecated)</w:t>
-      </w:r>
-    </w:p>
-    <w:p>
-      <w:r>
-        <w:t>(</w:t>
-      </w:r>
-      <w:proofErr w:type="gramStart"/>
-      <w:r>
-        <w:t>substituted</w:t>
-      </w:r>
-      <w:proofErr w:type="gramEnd"/>
-      <w:r>
-        <w:t xml:space="preserve"> by a </w:t>
-      </w:r>
-      <w:proofErr w:type="spellStart"/>
-      <w:r>
-        <w:t>boolean</w:t>
-      </w:r>
-      <w:proofErr w:type="spellEnd"/>
-      <w:r>
-        <w:t xml:space="preserve"> inside Command object)</w:t>
+      <w:pPr>
+        <w:rPr>
+          <w:b/>
+        </w:rPr>
+      </w:pPr>
+      <w:proofErr w:type="spellStart"/>
+      <w:r>
+        <w:rPr>
+          <w:b/>
+        </w:rPr>
+        <w:t>CommandImplementation</w:t>
+      </w:r>
+      <w:proofErr w:type="spellEnd"/>
+      <w:r>
+        <w:rPr>
+          <w:b/>
+        </w:rPr>
+        <w:t xml:space="preserve">: </w:t>
+      </w:r>
+      <w:r>
+        <w:rPr>
+          <w:b/>
+        </w:rPr>
+        <w:t>(done)</w:t>
       </w:r>
     </w:p>
     <w:p>
@@ -3494,75 +3582,69 @@
           <w:numId w:val="11"/>
         </w:numPr>
       </w:pPr>
-      <w:proofErr w:type="spellStart"/>
-      <w:r>
-        <w:t>Enum</w:t>
-      </w:r>
-      <w:proofErr w:type="spellEnd"/>
-      <w:r>
-        <w:t xml:space="preserve"> representing the status of the Command object.</w:t>
-      </w:r>
-    </w:p>
-    <w:p>
-      <w:pPr>
-        <w:pBdr>
-          <w:bottom w:val="single" w:sz="6" w:space="1" w:color="auto"/>
-        </w:pBdr>
-      </w:pPr>
+      <w:r>
+        <w:t xml:space="preserve"> Straightforward, </w:t>
+      </w:r>
+      <w:proofErr w:type="spellStart"/>
+      <w:r>
+        <w:t>unoptimized</w:t>
+      </w:r>
+      <w:proofErr w:type="spellEnd"/>
+      <w:r>
+        <w:t xml:space="preserve"> implementation of Command.</w:t>
+      </w:r>
     </w:p>
     <w:p/>
     <w:p>
       <w:pPr>
-        <w:pStyle w:val="Ttulo3"/>
-      </w:pPr>
-      <w:r>
-        <w:t>Commons</w:t>
-      </w:r>
-    </w:p>
-    <w:p/>
-    <w:p>
-      <w:pPr>
-        <w:rPr>
-          <w:b/>
-        </w:rPr>
-      </w:pPr>
-      <w:r>
-        <w:rPr>
-          <w:b/>
-        </w:rPr>
-        <w:t>Identification/</w:t>
-      </w:r>
-      <w:proofErr w:type="spellStart"/>
-      <w:r>
-        <w:rPr>
-          <w:b/>
-        </w:rPr>
-        <w:t>I</w:t>
-      </w:r>
-      <w:r>
-        <w:rPr>
-          <w:b/>
-        </w:rPr>
-        <w:t>nt</w:t>
-      </w:r>
-      <w:r>
-        <w:rPr>
-          <w:b/>
-        </w:rPr>
-        <w:t>Identifier</w:t>
-      </w:r>
-      <w:proofErr w:type="spellEnd"/>
-      <w:r>
-        <w:rPr>
-          <w:b/>
+        <w:rPr>
+          <w:b/>
+          <w:strike/>
+        </w:rPr>
+      </w:pPr>
+      <w:proofErr w:type="spellStart"/>
+      <w:r>
+        <w:rPr>
+          <w:b/>
+          <w:strike/>
+        </w:rPr>
+        <w:t>CommandStatus</w:t>
+      </w:r>
+      <w:proofErr w:type="spellEnd"/>
+      <w:r>
+        <w:rPr>
+          <w:b/>
+          <w:strike/>
         </w:rPr>
         <w:t>:</w:t>
       </w:r>
       <w:r>
         <w:rPr>
           <w:b/>
-        </w:rPr>
-        <w:t xml:space="preserve"> (done)</w:t>
+          <w:strike/>
+        </w:rPr>
+        <w:t xml:space="preserve"> (deprecated)</w:t>
+      </w:r>
+    </w:p>
+    <w:p>
+      <w:r>
+        <w:t>(</w:t>
+      </w:r>
+      <w:proofErr w:type="gramStart"/>
+      <w:r>
+        <w:t>substituted</w:t>
+      </w:r>
+      <w:proofErr w:type="gramEnd"/>
+      <w:r>
+        <w:t xml:space="preserve"> by a </w:t>
+      </w:r>
+      <w:proofErr w:type="spellStart"/>
+      <w:r>
+        <w:t>boolean</w:t>
+      </w:r>
+      <w:proofErr w:type="spellEnd"/>
+      <w:r>
+        <w:t xml:space="preserve"> inside Command object)</w:t>
       </w:r>
     </w:p>
     <w:p>
@@ -3573,196 +3655,272 @@
           <w:numId w:val="11"/>
         </w:numPr>
       </w:pPr>
-      <w:r>
-        <w:t>G</w:t>
-      </w:r>
-      <w:r>
-        <w:t>ener</w:t>
-      </w:r>
-      <w:r>
-        <w:t>ates</w:t>
-      </w:r>
-      <w:r>
+      <w:proofErr w:type="spellStart"/>
+      <w:r>
+        <w:t>Enum</w:t>
+      </w:r>
+      <w:proofErr w:type="spellEnd"/>
+      <w:r>
+        <w:t xml:space="preserve"> representing the status of the Command object.</w:t>
+      </w:r>
+    </w:p>
+    <w:p/>
+    <w:p>
+      <w:pPr>
+        <w:pBdr>
+          <w:bottom w:val="single" w:sz="6" w:space="1" w:color="auto"/>
+        </w:pBdr>
+        <w:rPr>
+          <w:b/>
+        </w:rPr>
+      </w:pPr>
+      <w:proofErr w:type="spellStart"/>
+      <w:r>
+        <w:rPr>
+          <w:b/>
+        </w:rPr>
+        <w:t>Communication</w:t>
+      </w:r>
+      <w:r>
+        <w:rPr>
+          <w:b/>
+        </w:rPr>
+        <w:t>Utils</w:t>
+      </w:r>
+      <w:proofErr w:type="spellEnd"/>
+      <w:r>
+        <w:rPr>
+          <w:b/>
+        </w:rPr>
+        <w:t>:</w:t>
+      </w:r>
+    </w:p>
+    <w:p>
+      <w:pPr>
+        <w:pBdr>
+          <w:bottom w:val="single" w:sz="6" w:space="1" w:color="auto"/>
+        </w:pBdr>
+      </w:pPr>
+      <w:r>
+        <w:tab/>
+        <w:t xml:space="preserve">- Utility methods for </w:t>
+      </w:r>
+      <w:r>
+        <w:t>communication</w:t>
+      </w:r>
+      <w:r>
+        <w:t>.</w:t>
+      </w:r>
+    </w:p>
+    <w:p>
+      <w:pPr>
+        <w:pBdr>
+          <w:bottom w:val="single" w:sz="6" w:space="1" w:color="auto"/>
+        </w:pBdr>
+      </w:pPr>
+    </w:p>
+    <w:p>
+      <w:pPr>
+        <w:pBdr>
+          <w:bottom w:val="single" w:sz="6" w:space="1" w:color="auto"/>
+        </w:pBdr>
+      </w:pPr>
+      <w:r>
+        <w:tab/>
+        <w:t>Methods:</w:t>
+      </w:r>
+    </w:p>
+    <w:p>
+      <w:pPr>
+        <w:pBdr>
+          <w:bottom w:val="single" w:sz="6" w:space="1" w:color="auto"/>
+        </w:pBdr>
+      </w:pPr>
+    </w:p>
+    <w:p>
+      <w:pPr>
+        <w:pBdr>
+          <w:bottom w:val="single" w:sz="6" w:space="1" w:color="auto"/>
+        </w:pBdr>
+      </w:pPr>
+      <w:r>
+        <w:tab/>
+      </w:r>
+      <w:proofErr w:type="gramStart"/>
+      <w:r>
+        <w:rPr>
+          <w:i/>
+        </w:rPr>
+        <w:t>byte[</w:t>
+      </w:r>
+      <w:proofErr w:type="gramEnd"/>
+      <w:r>
+        <w:rPr>
+          <w:i/>
+        </w:rPr>
+        <w:t xml:space="preserve">] </w:t>
+      </w:r>
+      <w:proofErr w:type="spellStart"/>
+      <w:r>
+        <w:rPr>
+          <w:i/>
+        </w:rPr>
+        <w:t>toByteArray</w:t>
+      </w:r>
+      <w:proofErr w:type="spellEnd"/>
+      <w:r>
+        <w:rPr>
+          <w:i/>
+        </w:rPr>
+        <w:t>(</w:t>
+      </w:r>
+      <w:r>
+        <w:rPr>
+          <w:i/>
+        </w:rPr>
+        <w:t>Command command</w:t>
+      </w:r>
+      <w:r>
+        <w:rPr>
+          <w:i/>
+        </w:rPr>
+        <w:t>)</w:t>
+      </w:r>
+      <w:r>
+        <w:t>, transforms the contents of the Command into an array of bytes, for communication over internet.</w:t>
+      </w:r>
+    </w:p>
+    <w:p>
+      <w:pPr>
+        <w:pBdr>
+          <w:bottom w:val="single" w:sz="6" w:space="1" w:color="auto"/>
+        </w:pBdr>
+      </w:pPr>
+    </w:p>
+    <w:p>
+      <w:pPr>
+        <w:pBdr>
+          <w:bottom w:val="single" w:sz="6" w:space="1" w:color="auto"/>
+        </w:pBdr>
+      </w:pPr>
+      <w:r>
+        <w:tab/>
+      </w:r>
+      <w:proofErr w:type="spellStart"/>
+      <w:proofErr w:type="gramStart"/>
+      <w:r>
+        <w:rPr>
+          <w:i/>
+        </w:rPr>
+        <w:t>i</w:t>
+      </w:r>
+      <w:r>
+        <w:rPr>
+          <w:i/>
+        </w:rPr>
+        <w:t>nt</w:t>
+      </w:r>
+      <w:proofErr w:type="spellEnd"/>
+      <w:proofErr w:type="gramEnd"/>
+      <w:r>
+        <w:rPr>
+          <w:i/>
+        </w:rPr>
         <w:t xml:space="preserve"> </w:t>
       </w:r>
-      <w:r>
-        <w:t>integers, incrementally.</w:t>
-      </w:r>
-    </w:p>
-    <w:p>
-      <w:r>
-        <w:tab/>
-      </w:r>
-    </w:p>
-    <w:p>
-      <w:r>
-        <w:tab/>
-        <w:t>Methods:</w:t>
-      </w:r>
-    </w:p>
-    <w:p>
-      <w:r>
-        <w:tab/>
-      </w:r>
-      <w:proofErr w:type="spellStart"/>
-      <w:proofErr w:type="gramStart"/>
-      <w:r>
-        <w:rPr>
-          <w:i/>
-        </w:rPr>
-        <w:t>Int</w:t>
-      </w:r>
-      <w:r>
-        <w:rPr>
-          <w:i/>
+      <w:proofErr w:type="spellStart"/>
+      <w:r>
+        <w:rPr>
+          <w:i/>
+        </w:rPr>
+        <w:t>toCommandValue</w:t>
+      </w:r>
+      <w:proofErr w:type="spellEnd"/>
+      <w:r>
+        <w:rPr>
+          <w:i/>
+        </w:rPr>
+        <w:t xml:space="preserve">(byte[] </w:t>
+      </w:r>
+      <w:proofErr w:type="spellStart"/>
+      <w:r>
+        <w:rPr>
+          <w:i/>
+        </w:rPr>
+        <w:t>commandArray</w:t>
+      </w:r>
+      <w:proofErr w:type="spellEnd"/>
+      <w:r>
+        <w:rPr>
+          <w:i/>
+        </w:rPr>
+        <w:t xml:space="preserve">, </w:t>
+      </w:r>
+      <w:proofErr w:type="spellStart"/>
+      <w:r>
+        <w:rPr>
+          <w:i/>
+        </w:rPr>
+        <w:t>Command.Variable</w:t>
+      </w:r>
+      <w:proofErr w:type="spellEnd"/>
+      <w:r>
+        <w:rPr>
+          <w:i/>
+        </w:rPr>
+        <w:t xml:space="preserve"> variable)</w:t>
+      </w:r>
+      <w:r>
+        <w:t xml:space="preserve">, extracts information from a Command byte array. </w:t>
+      </w:r>
+    </w:p>
+    <w:p>
+      <w:pPr>
+        <w:pBdr>
+          <w:bottom w:val="single" w:sz="6" w:space="1" w:color="auto"/>
+        </w:pBdr>
+      </w:pPr>
+    </w:p>
+    <w:p/>
+    <w:p>
+      <w:pPr>
+        <w:pStyle w:val="Ttulo3"/>
+      </w:pPr>
+      <w:r>
+        <w:t>Commons</w:t>
+      </w:r>
+    </w:p>
+    <w:p/>
+    <w:p>
+      <w:pPr>
+        <w:rPr>
+          <w:b/>
+        </w:rPr>
+      </w:pPr>
+      <w:r>
+        <w:rPr>
+          <w:b/>
+        </w:rPr>
+        <w:t>Identification/</w:t>
+      </w:r>
+      <w:proofErr w:type="spellStart"/>
+      <w:r>
+        <w:rPr>
+          <w:b/>
+        </w:rPr>
+        <w:t>I</w:t>
+      </w:r>
+      <w:r>
+        <w:rPr>
+          <w:b/>
+        </w:rPr>
+        <w:t>nt</w:t>
+      </w:r>
+      <w:r>
+        <w:rPr>
+          <w:b/>
         </w:rPr>
         <w:t>Identifier</w:t>
-      </w:r>
-      <w:proofErr w:type="spellEnd"/>
-      <w:r>
-        <w:rPr>
-          <w:i/>
-        </w:rPr>
-        <w:t>(</w:t>
-      </w:r>
-      <w:proofErr w:type="spellStart"/>
-      <w:proofErr w:type="gramEnd"/>
-      <w:r>
-        <w:rPr>
-          <w:i/>
-        </w:rPr>
-        <w:t>int</w:t>
-      </w:r>
-      <w:proofErr w:type="spellEnd"/>
-      <w:r>
-        <w:rPr>
-          <w:i/>
-        </w:rPr>
-        <w:t xml:space="preserve"> </w:t>
-      </w:r>
-      <w:proofErr w:type="spellStart"/>
-      <w:r>
-        <w:rPr>
-          <w:i/>
-        </w:rPr>
-        <w:t>start</w:t>
-      </w:r>
-      <w:r>
-        <w:rPr>
-          <w:i/>
-        </w:rPr>
-        <w:t>Value</w:t>
-      </w:r>
-      <w:proofErr w:type="spellEnd"/>
-      <w:r>
-        <w:rPr>
-          <w:i/>
-        </w:rPr>
-        <w:t>)</w:t>
-      </w:r>
-      <w:r>
-        <w:t xml:space="preserve">, Creates a </w:t>
-      </w:r>
-      <w:proofErr w:type="spellStart"/>
-      <w:r>
-        <w:t>IntIdentifier</w:t>
-      </w:r>
-      <w:proofErr w:type="spellEnd"/>
-      <w:r>
-        <w:t xml:space="preserve"> that will generate integers starting from the given value, inclusive.</w:t>
-      </w:r>
-    </w:p>
-    <w:p/>
-    <w:p>
-      <w:r>
-        <w:tab/>
-      </w:r>
-      <w:proofErr w:type="spellStart"/>
-      <w:proofErr w:type="gramStart"/>
-      <w:r>
-        <w:rPr>
-          <w:i/>
-        </w:rPr>
-        <w:t>IntIdentifier</w:t>
-      </w:r>
-      <w:proofErr w:type="spellEnd"/>
-      <w:r>
-        <w:rPr>
-          <w:i/>
-        </w:rPr>
-        <w:t>(</w:t>
-      </w:r>
-      <w:proofErr w:type="gramEnd"/>
-      <w:r>
-        <w:rPr>
-          <w:i/>
-        </w:rPr>
-        <w:t>)</w:t>
-      </w:r>
-      <w:r>
-        <w:t xml:space="preserve">,Creates a </w:t>
-      </w:r>
-      <w:proofErr w:type="spellStart"/>
-      <w:r>
-        <w:t>IntIdentifier</w:t>
-      </w:r>
-      <w:proofErr w:type="spellEnd"/>
-      <w:r>
-        <w:t xml:space="preserve"> that will generate integers starting from 0.</w:t>
-      </w:r>
-    </w:p>
-    <w:p/>
-    <w:p>
-      <w:r>
-        <w:tab/>
-      </w:r>
-      <w:proofErr w:type="spellStart"/>
-      <w:proofErr w:type="gramStart"/>
-      <w:r>
-        <w:rPr>
-          <w:i/>
-        </w:rPr>
-        <w:t>int</w:t>
-      </w:r>
-      <w:proofErr w:type="spellEnd"/>
-      <w:proofErr w:type="gramEnd"/>
-      <w:r>
-        <w:rPr>
-          <w:i/>
-        </w:rPr>
-        <w:t xml:space="preserve"> </w:t>
-      </w:r>
-      <w:proofErr w:type="spellStart"/>
-      <w:r>
-        <w:rPr>
-          <w:i/>
-        </w:rPr>
-        <w:t>newInt</w:t>
-      </w:r>
-      <w:proofErr w:type="spellEnd"/>
-      <w:r>
-        <w:rPr>
-          <w:i/>
-        </w:rPr>
-        <w:t xml:space="preserve">(), </w:t>
-      </w:r>
-      <w:r>
-        <w:t>Returns a new int.</w:t>
-      </w:r>
-    </w:p>
-    <w:p/>
-    <w:p>
-      <w:pPr>
-        <w:rPr>
-          <w:b/>
-        </w:rPr>
-      </w:pPr>
-      <w:proofErr w:type="spellStart"/>
-      <w:r>
-        <w:rPr>
-          <w:b/>
-        </w:rPr>
-        <w:t>RxtxUtils</w:t>
       </w:r>
       <w:proofErr w:type="spellEnd"/>
       <w:r>
@@ -3787,6 +3945,220 @@
         </w:numPr>
       </w:pPr>
       <w:r>
+        <w:t>G</w:t>
+      </w:r>
+      <w:r>
+        <w:t>ener</w:t>
+      </w:r>
+      <w:r>
+        <w:t>ates</w:t>
+      </w:r>
+      <w:r>
+        <w:t xml:space="preserve"> </w:t>
+      </w:r>
+      <w:r>
+        <w:t>integers, incrementally.</w:t>
+      </w:r>
+    </w:p>
+    <w:p>
+      <w:r>
+        <w:lastRenderedPageBreak/>
+        <w:tab/>
+      </w:r>
+    </w:p>
+    <w:p>
+      <w:r>
+        <w:tab/>
+        <w:t>Methods:</w:t>
+      </w:r>
+    </w:p>
+    <w:p>
+      <w:r>
+        <w:tab/>
+      </w:r>
+      <w:proofErr w:type="spellStart"/>
+      <w:proofErr w:type="gramStart"/>
+      <w:r>
+        <w:rPr>
+          <w:i/>
+        </w:rPr>
+        <w:t>Int</w:t>
+      </w:r>
+      <w:r>
+        <w:rPr>
+          <w:i/>
+        </w:rPr>
+        <w:t>Identifier</w:t>
+      </w:r>
+      <w:proofErr w:type="spellEnd"/>
+      <w:r>
+        <w:rPr>
+          <w:i/>
+        </w:rPr>
+        <w:t>(</w:t>
+      </w:r>
+      <w:proofErr w:type="spellStart"/>
+      <w:proofErr w:type="gramEnd"/>
+      <w:r>
+        <w:rPr>
+          <w:i/>
+        </w:rPr>
+        <w:t>int</w:t>
+      </w:r>
+      <w:proofErr w:type="spellEnd"/>
+      <w:r>
+        <w:rPr>
+          <w:i/>
+        </w:rPr>
+        <w:t xml:space="preserve"> </w:t>
+      </w:r>
+      <w:proofErr w:type="spellStart"/>
+      <w:r>
+        <w:rPr>
+          <w:i/>
+        </w:rPr>
+        <w:t>start</w:t>
+      </w:r>
+      <w:r>
+        <w:rPr>
+          <w:i/>
+        </w:rPr>
+        <w:t>Value</w:t>
+      </w:r>
+      <w:proofErr w:type="spellEnd"/>
+      <w:r>
+        <w:rPr>
+          <w:i/>
+        </w:rPr>
+        <w:t>)</w:t>
+      </w:r>
+      <w:r>
+        <w:t xml:space="preserve">, Creates a </w:t>
+      </w:r>
+      <w:proofErr w:type="spellStart"/>
+      <w:r>
+        <w:t>IntIdentifier</w:t>
+      </w:r>
+      <w:proofErr w:type="spellEnd"/>
+      <w:r>
+        <w:t xml:space="preserve"> that will generate integers starting from the given value, inclusive.</w:t>
+      </w:r>
+    </w:p>
+    <w:p/>
+    <w:p>
+      <w:r>
+        <w:tab/>
+      </w:r>
+      <w:proofErr w:type="spellStart"/>
+      <w:proofErr w:type="gramStart"/>
+      <w:r>
+        <w:rPr>
+          <w:i/>
+        </w:rPr>
+        <w:t>IntIdentifier</w:t>
+      </w:r>
+      <w:proofErr w:type="spellEnd"/>
+      <w:r>
+        <w:rPr>
+          <w:i/>
+        </w:rPr>
+        <w:t>(</w:t>
+      </w:r>
+      <w:proofErr w:type="gramEnd"/>
+      <w:r>
+        <w:rPr>
+          <w:i/>
+        </w:rPr>
+        <w:t>)</w:t>
+      </w:r>
+      <w:r>
+        <w:t xml:space="preserve">,Creates a </w:t>
+      </w:r>
+      <w:proofErr w:type="spellStart"/>
+      <w:r>
+        <w:t>IntIdentifier</w:t>
+      </w:r>
+      <w:proofErr w:type="spellEnd"/>
+      <w:r>
+        <w:t xml:space="preserve"> that will generate integers starting from 0.</w:t>
+      </w:r>
+    </w:p>
+    <w:p/>
+    <w:p>
+      <w:r>
+        <w:tab/>
+      </w:r>
+      <w:proofErr w:type="spellStart"/>
+      <w:proofErr w:type="gramStart"/>
+      <w:r>
+        <w:rPr>
+          <w:i/>
+        </w:rPr>
+        <w:t>int</w:t>
+      </w:r>
+      <w:proofErr w:type="spellEnd"/>
+      <w:proofErr w:type="gramEnd"/>
+      <w:r>
+        <w:rPr>
+          <w:i/>
+        </w:rPr>
+        <w:t xml:space="preserve"> </w:t>
+      </w:r>
+      <w:proofErr w:type="spellStart"/>
+      <w:r>
+        <w:rPr>
+          <w:i/>
+        </w:rPr>
+        <w:t>newInt</w:t>
+      </w:r>
+      <w:proofErr w:type="spellEnd"/>
+      <w:r>
+        <w:rPr>
+          <w:i/>
+        </w:rPr>
+        <w:t xml:space="preserve">(), </w:t>
+      </w:r>
+      <w:r>
+        <w:t>Returns a new int.</w:t>
+      </w:r>
+    </w:p>
+    <w:p/>
+    <w:p>
+      <w:pPr>
+        <w:rPr>
+          <w:b/>
+        </w:rPr>
+      </w:pPr>
+      <w:proofErr w:type="spellStart"/>
+      <w:r>
+        <w:rPr>
+          <w:b/>
+        </w:rPr>
+        <w:t>RxtxUtils</w:t>
+      </w:r>
+      <w:proofErr w:type="spellEnd"/>
+      <w:r>
+        <w:rPr>
+          <w:b/>
+        </w:rPr>
+        <w:t>:</w:t>
+      </w:r>
+      <w:r>
+        <w:rPr>
+          <w:b/>
+        </w:rPr>
+        <w:t xml:space="preserve"> (done)</w:t>
+      </w:r>
+    </w:p>
+    <w:p>
+      <w:pPr>
+        <w:pStyle w:val="PargrafodaLista"/>
+        <w:numPr>
+          <w:ilvl w:val="0"/>
+          <w:numId w:val="11"/>
+        </w:numPr>
+      </w:pPr>
+      <w:r>
         <w:t xml:space="preserve">Utility methods for </w:t>
       </w:r>
       <w:proofErr w:type="spellStart"/>
@@ -3812,7 +4184,6 @@
     </w:p>
     <w:p>
       <w:r>
-        <w:lastRenderedPageBreak/>
         <w:tab/>
       </w:r>
       <w:proofErr w:type="gramStart"/>

</xml_diff>